<commit_message>
implemented assignment mapper logic reworked the project structure and removed queries
</commit_message>
<xml_diff>
--- a/Ressourcen/Backend - Aufbau & Struktur.docx
+++ b/Ressourcen/Backend - Aufbau & Struktur.docx
@@ -72,21 +72,12 @@
           <w:numId w:val="1"/>
         </w:numPr>
       </w:pPr>
-      <w:proofErr w:type="spellStart"/>
       <w:r>
         <w:rPr>
           <w:sz w:val="24"/>
           <w:szCs w:val="24"/>
         </w:rPr>
-        <w:t>WebAPI</w:t>
-      </w:r>
-      <w:proofErr w:type="spellEnd"/>
-      <w:r>
-        <w:rPr>
-          <w:sz w:val="24"/>
-          <w:szCs w:val="24"/>
-        </w:rPr>
-        <w:t xml:space="preserve"> mit Controller</w:t>
+        <w:t>WebAPI mit Controller</w:t>
       </w:r>
       <w:r>
         <w:t xml:space="preserve"> – nimmt </w:t>
@@ -94,13 +85,8 @@
       <w:r>
         <w:t>HTTP-</w:t>
       </w:r>
-      <w:proofErr w:type="spellStart"/>
-      <w:r>
-        <w:t>Requests</w:t>
-      </w:r>
-      <w:proofErr w:type="spellEnd"/>
-      <w:r>
-        <w:t xml:space="preserve"> </w:t>
+      <w:r>
+        <w:t xml:space="preserve">Requests </w:t>
       </w:r>
       <w:r>
         <w:t xml:space="preserve">von der Web-App </w:t>
@@ -215,31 +201,19 @@
         <w:t xml:space="preserve"> </w:t>
       </w:r>
       <w:r>
-        <w:t>und mappt dieses auf ein entsprechendes DTO (</w:t>
-      </w:r>
-      <w:proofErr w:type="spellStart"/>
-      <w:r>
-        <w:t>data</w:t>
-      </w:r>
-      <w:proofErr w:type="spellEnd"/>
+        <w:t>und mappt dieses auf ein</w:t>
+      </w:r>
       <w:r>
         <w:t xml:space="preserve"> </w:t>
       </w:r>
-      <w:proofErr w:type="spellStart"/>
-      <w:r>
-        <w:t>transfer</w:t>
-      </w:r>
-      <w:proofErr w:type="spellEnd"/>
-      <w:r>
-        <w:t xml:space="preserve"> </w:t>
-      </w:r>
-      <w:proofErr w:type="spellStart"/>
-      <w:r>
-        <w:t>object</w:t>
-      </w:r>
-      <w:proofErr w:type="spellEnd"/>
-      <w:r>
-        <w:t>), was MEHR ODER WENIGER direkt, dem Datenbankobjekt entspricht, und übergibt dieses an die (bei uns generische) Repository.</w:t>
+      <w:r>
+        <w:t>entsprechende</w:t>
+      </w:r>
+      <w:r>
+        <w:t>s Query-Objekt</w:t>
+      </w:r>
+      <w:r>
+        <w:t>, und übergibt dieses an die (bei uns generische) Repository.</w:t>
       </w:r>
     </w:p>
     <w:p>
@@ -258,15 +232,7 @@
         <w:t>Repository</w:t>
       </w:r>
       <w:r>
-        <w:t xml:space="preserve"> – liegt „direkt“ an der Datenbank und führt die eigentlichen Abfragen auf dem </w:t>
-      </w:r>
-      <w:proofErr w:type="spellStart"/>
-      <w:r>
-        <w:t>DbContext</w:t>
-      </w:r>
-      <w:proofErr w:type="spellEnd"/>
-      <w:r>
-        <w:t xml:space="preserve"> aus</w:t>
+        <w:t xml:space="preserve"> – liegt „direkt“ an der Datenbank und führt die eigentlichen Abfragen auf dem DbContext aus</w:t>
       </w:r>
       <w:r>
         <w:t>.</w:t>
@@ -278,30 +244,28 @@
         <w:t>Die Repository b</w:t>
       </w:r>
       <w:r>
-        <w:t xml:space="preserve">ekommt vom Service ein </w:t>
-      </w:r>
-      <w:r>
-        <w:t xml:space="preserve">DTO </w:t>
+        <w:t>ekommt vom Service ein</w:t>
+      </w:r>
+      <w:r>
+        <w:t xml:space="preserve"> Query-Objekt</w:t>
+      </w:r>
+      <w:r>
+        <w:t xml:space="preserve"> </w:t>
       </w:r>
       <w:r>
         <w:t xml:space="preserve">und fragt mit ebendiesem, klassisch CRUD, </w:t>
       </w:r>
       <w:r>
-        <w:t xml:space="preserve">den </w:t>
-      </w:r>
-      <w:proofErr w:type="spellStart"/>
-      <w:r>
-        <w:t>DbContext</w:t>
-      </w:r>
-      <w:proofErr w:type="spellEnd"/>
-      <w:r>
-        <w:t xml:space="preserve"> („die Datenbank“</w:t>
+        <w:t>den DbContext („die Datenbank“</w:t>
       </w:r>
       <w:r>
         <w:t>)</w:t>
       </w:r>
       <w:r>
-        <w:t xml:space="preserve"> ab.</w:t>
+        <w:t xml:space="preserve"> ab</w:t>
+      </w:r>
+      <w:r>
+        <w:t xml:space="preserve"> und gibt dann ein DTO (data transfer object), was MEHR ODER WENIGER direkt dem Datenbankobjekt entspricht, an den Service zurück.</w:t>
       </w:r>
     </w:p>
     <w:p>
@@ -348,18 +312,16 @@
         <w:br/>
       </w:r>
       <w:r>
-        <w:t xml:space="preserve">Nachdem die </w:t>
-      </w:r>
-      <w:proofErr w:type="spellStart"/>
-      <w:r>
-        <w:t>DbContext</w:t>
-      </w:r>
-      <w:proofErr w:type="spellEnd"/>
-      <w:r>
-        <w:t xml:space="preserve">-Abfrage abgeschlossen ist, gibt die Repository </w:t>
-      </w:r>
-      <w:r>
-        <w:t xml:space="preserve">wieder ein DTO </w:t>
+        <w:t xml:space="preserve">Nachdem die DbContext-Abfrage </w:t>
+      </w:r>
+      <w:r>
+        <w:t xml:space="preserve">mit dem Query-Objekt </w:t>
+      </w:r>
+      <w:r>
+        <w:t xml:space="preserve">abgeschlossen ist, gibt die Repository </w:t>
+      </w:r>
+      <w:r>
+        <w:t xml:space="preserve">ein DTO </w:t>
       </w:r>
       <w:r>
         <w:t>an den entsprechenden Service zurück</w:t>
@@ -422,21 +384,12 @@
           <w:numId w:val="1"/>
         </w:numPr>
       </w:pPr>
-      <w:proofErr w:type="spellStart"/>
       <w:r>
         <w:rPr>
           <w:sz w:val="24"/>
           <w:szCs w:val="24"/>
         </w:rPr>
-        <w:t>WebAPI</w:t>
-      </w:r>
-      <w:proofErr w:type="spellEnd"/>
-      <w:r>
-        <w:rPr>
-          <w:sz w:val="24"/>
-          <w:szCs w:val="24"/>
-        </w:rPr>
-        <w:t xml:space="preserve"> Controller</w:t>
+        <w:t>WebAPI Controller</w:t>
       </w:r>
       <w:r>
         <w:t xml:space="preserve"> – übergibt </w:t>
@@ -449,15 +402,7 @@
         <w:t>XY Controller bekommt vom XY Service ein Response-Objekt</w:t>
       </w:r>
       <w:r>
-        <w:t xml:space="preserve">, macht daraus eine eigentliche HTTP-Response (JSON, Header, Body, </w:t>
-      </w:r>
-      <w:proofErr w:type="spellStart"/>
-      <w:r>
-        <w:t>StatusCode</w:t>
-      </w:r>
-      <w:proofErr w:type="spellEnd"/>
-      <w:r>
-        <w:t xml:space="preserve"> etc.) und schickt diese an die Web-App</w:t>
+        <w:t>, macht daraus eine eigentliche HTTP-Response (JSON, Header, Body, StatusCode etc.) und schickt diese an die Web-App</w:t>
       </w:r>
     </w:p>
     <w:sectPr>

</xml_diff>

<commit_message>
worked on userservice moved the loose models into a domain folder
</commit_message>
<xml_diff>
--- a/Ressourcen/Backend - Aufbau & Struktur.docx
+++ b/Ressourcen/Backend - Aufbau & Struktur.docx
@@ -72,12 +72,21 @@
           <w:numId w:val="1"/>
         </w:numPr>
       </w:pPr>
+      <w:proofErr w:type="spellStart"/>
       <w:r>
         <w:rPr>
           <w:sz w:val="24"/>
           <w:szCs w:val="24"/>
         </w:rPr>
-        <w:t>WebAPI mit Controller</w:t>
+        <w:t>WebAPI</w:t>
+      </w:r>
+      <w:proofErr w:type="spellEnd"/>
+      <w:r>
+        <w:rPr>
+          <w:sz w:val="24"/>
+          <w:szCs w:val="24"/>
+        </w:rPr>
+        <w:t xml:space="preserve"> mit Controller</w:t>
       </w:r>
       <w:r>
         <w:t xml:space="preserve"> – nimmt </w:t>
@@ -85,8 +94,13 @@
       <w:r>
         <w:t>HTTP-</w:t>
       </w:r>
-      <w:r>
-        <w:t xml:space="preserve">Requests </w:t>
+      <w:proofErr w:type="spellStart"/>
+      <w:r>
+        <w:t>Requests</w:t>
+      </w:r>
+      <w:proofErr w:type="spellEnd"/>
+      <w:r>
+        <w:t xml:space="preserve"> </w:t>
       </w:r>
       <w:r>
         <w:t xml:space="preserve">von der Web-App </w:t>
@@ -198,22 +212,7 @@
         <w:t>-Objekt</w:t>
       </w:r>
       <w:r>
-        <w:t xml:space="preserve"> </w:t>
-      </w:r>
-      <w:r>
-        <w:t>und mappt dieses auf ein</w:t>
-      </w:r>
-      <w:r>
-        <w:t xml:space="preserve"> </w:t>
-      </w:r>
-      <w:r>
-        <w:t>entsprechende</w:t>
-      </w:r>
-      <w:r>
-        <w:t>s Query-Objekt</w:t>
-      </w:r>
-      <w:r>
-        <w:t>, und übergibt dieses an die (bei uns generische) Repository.</w:t>
+        <w:t xml:space="preserve"> und übergibt dieses an die (bei uns generische) Repository.</w:t>
       </w:r>
     </w:p>
     <w:p>
@@ -232,7 +231,15 @@
         <w:t>Repository</w:t>
       </w:r>
       <w:r>
-        <w:t xml:space="preserve"> – liegt „direkt“ an der Datenbank und führt die eigentlichen Abfragen auf dem DbContext aus</w:t>
+        <w:t xml:space="preserve"> – liegt „direkt“ an der Datenbank und führt die eigentlichen Abfragen auf dem </w:t>
+      </w:r>
+      <w:proofErr w:type="spellStart"/>
+      <w:r>
+        <w:t>DbContext</w:t>
+      </w:r>
+      <w:proofErr w:type="spellEnd"/>
+      <w:r>
+        <w:t xml:space="preserve"> aus</w:t>
       </w:r>
       <w:r>
         <w:t>.</w:t>
@@ -244,10 +251,13 @@
         <w:t>Die Repository b</w:t>
       </w:r>
       <w:r>
-        <w:t>ekommt vom Service ein</w:t>
-      </w:r>
-      <w:r>
-        <w:t xml:space="preserve"> Query-Objekt</w:t>
+        <w:t xml:space="preserve">ekommt vom Service </w:t>
+      </w:r>
+      <w:r>
+        <w:t>das Request</w:t>
+      </w:r>
+      <w:r>
+        <w:t>-Objekt</w:t>
       </w:r>
       <w:r>
         <w:t xml:space="preserve"> </w:t>
@@ -256,7 +266,15 @@
         <w:t xml:space="preserve">und fragt mit ebendiesem, klassisch CRUD, </w:t>
       </w:r>
       <w:r>
-        <w:t>den DbContext („die Datenbank“</w:t>
+        <w:t xml:space="preserve">den </w:t>
+      </w:r>
+      <w:proofErr w:type="spellStart"/>
+      <w:r>
+        <w:t>DbContext</w:t>
+      </w:r>
+      <w:proofErr w:type="spellEnd"/>
+      <w:r>
+        <w:t xml:space="preserve"> („die Datenbank“</w:t>
       </w:r>
       <w:r>
         <w:t>)</w:t>
@@ -265,7 +283,31 @@
         <w:t xml:space="preserve"> ab</w:t>
       </w:r>
       <w:r>
-        <w:t xml:space="preserve"> und gibt dann ein DTO (data transfer object), was MEHR ODER WENIGER direkt dem Datenbankobjekt entspricht, an den Service zurück.</w:t>
+        <w:t xml:space="preserve"> und gibt dann ein DTO (</w:t>
+      </w:r>
+      <w:proofErr w:type="spellStart"/>
+      <w:r>
+        <w:t>data</w:t>
+      </w:r>
+      <w:proofErr w:type="spellEnd"/>
+      <w:r>
+        <w:t xml:space="preserve"> </w:t>
+      </w:r>
+      <w:proofErr w:type="spellStart"/>
+      <w:r>
+        <w:t>transfer</w:t>
+      </w:r>
+      <w:proofErr w:type="spellEnd"/>
+      <w:r>
+        <w:t xml:space="preserve"> </w:t>
+      </w:r>
+      <w:proofErr w:type="spellStart"/>
+      <w:r>
+        <w:t>object</w:t>
+      </w:r>
+      <w:proofErr w:type="spellEnd"/>
+      <w:r>
+        <w:t>), was MEHR ODER WENIGER direkt dem Datenbankobjekt entspricht, an den Service zurück.</w:t>
       </w:r>
     </w:p>
     <w:p>
@@ -312,10 +354,24 @@
         <w:br/>
       </w:r>
       <w:r>
-        <w:t xml:space="preserve">Nachdem die DbContext-Abfrage </w:t>
-      </w:r>
-      <w:r>
-        <w:t xml:space="preserve">mit dem Query-Objekt </w:t>
+        <w:t xml:space="preserve">Nachdem die </w:t>
+      </w:r>
+      <w:proofErr w:type="spellStart"/>
+      <w:r>
+        <w:t>DbContext</w:t>
+      </w:r>
+      <w:proofErr w:type="spellEnd"/>
+      <w:r>
+        <w:t xml:space="preserve">-Abfrage </w:t>
+      </w:r>
+      <w:r>
+        <w:t xml:space="preserve">mit dem </w:t>
+      </w:r>
+      <w:r>
+        <w:t>Request</w:t>
+      </w:r>
+      <w:r>
+        <w:t xml:space="preserve">-Objekt </w:t>
       </w:r>
       <w:r>
         <w:t xml:space="preserve">abgeschlossen ist, gibt die Repository </w:t>
@@ -384,12 +440,21 @@
           <w:numId w:val="1"/>
         </w:numPr>
       </w:pPr>
+      <w:proofErr w:type="spellStart"/>
       <w:r>
         <w:rPr>
           <w:sz w:val="24"/>
           <w:szCs w:val="24"/>
         </w:rPr>
-        <w:t>WebAPI Controller</w:t>
+        <w:t>WebAPI</w:t>
+      </w:r>
+      <w:proofErr w:type="spellEnd"/>
+      <w:r>
+        <w:rPr>
+          <w:sz w:val="24"/>
+          <w:szCs w:val="24"/>
+        </w:rPr>
+        <w:t xml:space="preserve"> Controller</w:t>
       </w:r>
       <w:r>
         <w:t xml:space="preserve"> – übergibt </w:t>
@@ -402,7 +467,63 @@
         <w:t>XY Controller bekommt vom XY Service ein Response-Objekt</w:t>
       </w:r>
       <w:r>
-        <w:t>, macht daraus eine eigentliche HTTP-Response (JSON, Header, Body, StatusCode etc.) und schickt diese an die Web-App</w:t>
+        <w:t xml:space="preserve">, macht daraus eine eigentliche HTTP-Response (JSON, Header, Body, </w:t>
+      </w:r>
+      <w:proofErr w:type="spellStart"/>
+      <w:r>
+        <w:t>StatusCode</w:t>
+      </w:r>
+      <w:proofErr w:type="spellEnd"/>
+      <w:r>
+        <w:t xml:space="preserve"> etc.) und schickt diese an die Web-App</w:t>
+      </w:r>
+    </w:p>
+    <w:p>
+      <w:pPr>
+        <w:ind w:left="360"/>
+      </w:pPr>
+      <w:r>
+        <w:t xml:space="preserve">In den Request-Objekten sind immer mindestens </w:t>
+      </w:r>
+      <w:proofErr w:type="spellStart"/>
+      <w:r>
+        <w:t>Pagination</w:t>
+      </w:r>
+      <w:proofErr w:type="spellEnd"/>
+      <w:r>
+        <w:t xml:space="preserve"> (User will 20 statt 10 Elemente angezeigt bekommen, User will Seite 2 der Abfrage sehen, User will nach XY sortieren/filtern) und die </w:t>
+      </w:r>
+      <w:proofErr w:type="spellStart"/>
+      <w:r>
+        <w:t>Id</w:t>
+      </w:r>
+      <w:proofErr w:type="spellEnd"/>
+      <w:r>
+        <w:t xml:space="preserve"> des jeweiligen Users (zur Autorisierung) abgebildet, die aus dem JSON-body des HTTP-</w:t>
+      </w:r>
+      <w:proofErr w:type="spellStart"/>
+      <w:r>
+        <w:t>Requests</w:t>
+      </w:r>
+      <w:proofErr w:type="spellEnd"/>
+      <w:r>
+        <w:t xml:space="preserve"> kommen. Mit diesen </w:t>
+      </w:r>
+      <w:proofErr w:type="spellStart"/>
+      <w:r>
+        <w:t>Pagination</w:t>
+      </w:r>
+      <w:proofErr w:type="spellEnd"/>
+      <w:r>
+        <w:t>-Properties wird die Datenbankabfrage gesteuert.</w:t>
+      </w:r>
+    </w:p>
+    <w:p>
+      <w:pPr>
+        <w:ind w:left="360"/>
+      </w:pPr>
+      <w:r>
+        <w:t>In den Response-Objekten werden die entsprechenden relevanten DTO-Properties zum jeweiligen Request („gib mir die 5 neuesten User“ Abfrage =&gt; Response beinhaltet diese 5 User-Objekte) in JSON serialisiert und dann zurück an die Web App geschickt.</w:t>
       </w:r>
     </w:p>
     <w:sectPr>

</xml_diff>